<commit_message>
updated documentation, logo, levels
</commit_message>
<xml_diff>
--- a/Documentation/gam537_midterm_pkim2_byawney_dsirkovich.docx
+++ b/Documentation/gam537_midterm_pkim2_byawney_dsirkovich.docx
@@ -1,6 +1,6 @@
 
 <file path=word/document.xml><?xml version="1.0" encoding="utf-8"?>
-<w:document xmlns:wpc="http://schemas.microsoft.com/office/word/2010/wordprocessingCanvas" xmlns:cx="http://schemas.microsoft.com/office/drawing/2014/chartex" xmlns:cx1="http://schemas.microsoft.com/office/drawing/2015/9/8/chartex" xmlns:cx2="http://schemas.microsoft.com/office/drawing/2015/10/21/chartex" xmlns:cx3="http://schemas.microsoft.com/office/drawing/2016/5/9/chartex" xmlns:cx4="http://schemas.microsoft.com/office/drawing/2016/5/10/chartex" xmlns:cx5="http://schemas.microsoft.com/office/drawing/2016/5/11/chartex" xmlns:cx6="http://schemas.microsoft.com/office/drawing/2016/5/12/chartex" xmlns:cx7="http://schemas.microsoft.com/office/drawing/2016/5/13/chartex" xmlns:cx8="http://schemas.microsoft.com/office/drawing/2016/5/14/chartex" xmlns:mc="http://schemas.openxmlformats.org/markup-compatibility/2006" xmlns:aink="http://schemas.microsoft.com/office/drawing/2016/ink" xmlns:am3d="http://schemas.microsoft.com/office/drawing/2017/model3d" xmlns:o="urn:schemas-microsoft-com:office:office" xmlns:r="http://schemas.openxmlformats.org/officeDocument/2006/relationships" xmlns:m="http://schemas.openxmlformats.org/officeDocument/2006/math" xmlns:v="urn:schemas-microsoft-com:vml" xmlns:wp14="http://schemas.microsoft.com/office/word/2010/wordprocessingDrawing" xmlns:wp="http://schemas.openxmlformats.org/drawingml/2006/wordprocessingDrawing" xmlns:w10="urn:schemas-microsoft-com:office:word" xmlns:w="http://schemas.openxmlformats.org/wordprocessingml/2006/main" xmlns:w14="http://schemas.microsoft.com/office/word/2010/wordml" xmlns:w15="http://schemas.microsoft.com/office/word/2012/wordml" xmlns:w16cid="http://schemas.microsoft.com/office/word/2016/wordml/cid" xmlns:w16se="http://schemas.microsoft.com/office/word/2015/wordml/symex" xmlns:wpg="http://schemas.microsoft.com/office/word/2010/wordprocessingGroup" xmlns:wpi="http://schemas.microsoft.com/office/word/2010/wordprocessingInk" xmlns:wne="http://schemas.microsoft.com/office/word/2006/wordml" xmlns:wps="http://schemas.microsoft.com/office/word/2010/wordprocessingShape" mc:Ignorable="w14 w15 w16se w16cid wp14">
+<w:document xmlns:wpc="http://schemas.microsoft.com/office/word/2010/wordprocessingCanvas" xmlns:cx="http://schemas.microsoft.com/office/drawing/2014/chartex" xmlns:cx1="http://schemas.microsoft.com/office/drawing/2015/9/8/chartex" xmlns:cx2="http://schemas.microsoft.com/office/drawing/2015/10/21/chartex" xmlns:cx3="http://schemas.microsoft.com/office/drawing/2016/5/9/chartex" xmlns:cx4="http://schemas.microsoft.com/office/drawing/2016/5/10/chartex" xmlns:cx5="http://schemas.microsoft.com/office/drawing/2016/5/11/chartex" xmlns:cx6="http://schemas.microsoft.com/office/drawing/2016/5/12/chartex" xmlns:cx7="http://schemas.microsoft.com/office/drawing/2016/5/13/chartex" xmlns:cx8="http://schemas.microsoft.com/office/drawing/2016/5/14/chartex" xmlns:mc="http://schemas.openxmlformats.org/markup-compatibility/2006" xmlns:aink="http://schemas.microsoft.com/office/drawing/2016/ink" xmlns:am3d="http://schemas.microsoft.com/office/drawing/2017/model3d" xmlns:o="urn:schemas-microsoft-com:office:office" xmlns:r="http://schemas.openxmlformats.org/officeDocument/2006/relationships" xmlns:m="http://schemas.openxmlformats.org/officeDocument/2006/math" xmlns:v="urn:schemas-microsoft-com:vml" xmlns:wp14="http://schemas.microsoft.com/office/word/2010/wordprocessingDrawing" xmlns:wp="http://schemas.openxmlformats.org/drawingml/2006/wordprocessingDrawing" xmlns:w10="urn:schemas-microsoft-com:office:word" xmlns:w="http://schemas.openxmlformats.org/wordprocessingml/2006/main" xmlns:w14="http://schemas.microsoft.com/office/word/2010/wordml" xmlns:w15="http://schemas.microsoft.com/office/word/2012/wordml" xmlns:w16cex="http://schemas.microsoft.com/office/word/2018/wordml/cex" xmlns:w16cid="http://schemas.microsoft.com/office/word/2016/wordml/cid" xmlns:w16="http://schemas.microsoft.com/office/word/2018/wordml" xmlns:w16se="http://schemas.microsoft.com/office/word/2015/wordml/symex" xmlns:wpg="http://schemas.microsoft.com/office/word/2010/wordprocessingGroup" xmlns:wpi="http://schemas.microsoft.com/office/word/2010/wordprocessingInk" xmlns:wne="http://schemas.microsoft.com/office/word/2006/wordml" xmlns:wps="http://schemas.microsoft.com/office/word/2010/wordprocessingShape" mc:Ignorable="w14 w15 w16se w16cid w16 w16cex wp14">
   <w:body>
     <w:sdt>
       <w:sdtPr>
@@ -181,17 +181,8 @@
               <w:b/>
               <w:bCs/>
             </w:rPr>
-            <w:t xml:space="preserve">Brendan </w:t>
+            <w:t>Brendan Yawney</w:t>
           </w:r>
-          <w:proofErr w:type="spellStart"/>
-          <w:r>
-            <w:rPr>
-              <w:b/>
-              <w:bCs/>
-            </w:rPr>
-            <w:t>Yawney</w:t>
-          </w:r>
-          <w:proofErr w:type="spellEnd"/>
         </w:p>
         <w:p>
           <w:pPr>
@@ -1186,19 +1177,7 @@
           <w:rPr>
             <w:rStyle w:val="Hyperlink"/>
           </w:rPr>
-          <w:t>https://github.com/paulkim26/gam537-p</w:t>
-        </w:r>
-        <w:r>
-          <w:rPr>
-            <w:rStyle w:val="Hyperlink"/>
-          </w:rPr>
-          <w:t>l</w:t>
-        </w:r>
-        <w:r>
-          <w:rPr>
-            <w:rStyle w:val="Hyperlink"/>
-          </w:rPr>
-          <w:t>atformer</w:t>
+          <w:t>https://github.com/paulkim26/gam537-platformer</w:t>
         </w:r>
       </w:hyperlink>
       <w:r>
@@ -1313,16 +1292,7 @@
     </w:p>
     <w:p>
       <w:r>
-        <w:t>Ale</w:t>
-      </w:r>
-      <w:r>
-        <w:t>x -</w:t>
-      </w:r>
-      <w:r>
-        <w:t xml:space="preserve"> a 20-something millennial with a liberal arts degree</w:t>
-      </w:r>
-      <w:r>
-        <w:t xml:space="preserve"> and dreams of </w:t>
+        <w:t xml:space="preserve">Alex - a 20-something millennial with a liberal arts degree and dreams of </w:t>
       </w:r>
       <w:r>
         <w:t>hitting it big as</w:t>
@@ -1333,7 +1303,21 @@
     </w:p>
     <w:p>
       <w:r>
-        <w:t>Each level finds Alex jumping across moving platforms, collecting vinyl’s, and fending off monstrous manifestations of societal pressures.</w:t>
+        <w:t xml:space="preserve">Each level finds Alex jumping across moving platforms, collecting </w:t>
+      </w:r>
+      <w:proofErr w:type="spellStart"/>
+      <w:r>
+        <w:t>vinyls</w:t>
+      </w:r>
+      <w:proofErr w:type="spellEnd"/>
+      <w:r>
+        <w:t>, and fending off monstrous manifestations of societal pressures</w:t>
+      </w:r>
+      <w:r>
+        <w:t xml:space="preserve"> and her own inner demons</w:t>
+      </w:r>
+      <w:r>
+        <w:t>.</w:t>
       </w:r>
     </w:p>
     <w:p>
@@ -1908,35 +1892,21 @@
           <w:b/>
           <w:bCs/>
         </w:rPr>
-        <w:t>“</w:t>
+        <w:t>“A number of 10 objects designed in the Editor or designed in any other application or imported by any source</w:t>
       </w:r>
       <w:r>
         <w:rPr>
           <w:b/>
           <w:bCs/>
         </w:rPr>
-        <w:t>A number of 10 objects designed in the Editor or designed in any other application or imported by any source</w:t>
+        <w:t>…A</w:t>
       </w:r>
       <w:r>
         <w:rPr>
           <w:b/>
           <w:bCs/>
         </w:rPr>
-        <w:t>…A</w:t>
-      </w:r>
-      <w:r>
-        <w:rPr>
-          <w:b/>
-          <w:bCs/>
-        </w:rPr>
-        <w:t>ll the game objects should be Blueprints (except the Volumes) with complex colliders, physics and well-designed.</w:t>
-      </w:r>
-      <w:r>
-        <w:rPr>
-          <w:b/>
-          <w:bCs/>
-        </w:rPr>
-        <w:t>”</w:t>
+        <w:t>ll the game objects should be Blueprints (except the Volumes) with complex colliders, physics and well-designed.”</w:t>
       </w:r>
     </w:p>
     <w:p>
@@ -2011,410 +1981,284 @@
           <w:b/>
           <w:bCs/>
         </w:rPr>
-        <w:t>“</w:t>
+        <w:t xml:space="preserve">“A 3D Character with fully working keys, key binding, camera, collision, at least 5 animations (e.g. idle, walk, run, jump, death), </w:t>
       </w:r>
       <w:r>
         <w:rPr>
           <w:b/>
           <w:bCs/>
         </w:rPr>
-        <w:t>A 3D Character w</w:t>
+        <w:t>a</w:t>
       </w:r>
       <w:r>
         <w:rPr>
           <w:b/>
           <w:bCs/>
         </w:rPr>
-        <w:t xml:space="preserve">ith fully working keys, key </w:t>
+        <w:t>pply transitions to animations</w:t>
       </w:r>
       <w:r>
         <w:rPr>
           <w:b/>
           <w:bCs/>
         </w:rPr>
-        <w:t>b</w:t>
+        <w:t>,</w:t>
       </w:r>
       <w:r>
         <w:rPr>
           <w:b/>
           <w:bCs/>
         </w:rPr>
-        <w:t xml:space="preserve">inding, </w:t>
+        <w:t xml:space="preserve"> </w:t>
       </w:r>
       <w:r>
         <w:rPr>
           <w:b/>
           <w:bCs/>
         </w:rPr>
-        <w:t>c</w:t>
+        <w:t>a</w:t>
       </w:r>
       <w:r>
         <w:rPr>
           <w:b/>
           <w:bCs/>
         </w:rPr>
-        <w:t>amera</w:t>
+        <w:t xml:space="preserve"> score system based on the character (e.g. number of pickups count)</w:t>
       </w:r>
       <w:r>
         <w:rPr>
           <w:b/>
           <w:bCs/>
         </w:rPr>
-        <w:t>,</w:t>
+        <w:t>, a</w:t>
       </w:r>
       <w:r>
         <w:rPr>
           <w:b/>
           <w:bCs/>
         </w:rPr>
-        <w:t xml:space="preserve"> </w:t>
-      </w:r>
-      <w:r>
+        <w:t xml:space="preserve"> life system (e.g. count remaining lives).”</w:t>
+      </w:r>
+    </w:p>
+    <w:p>
+      <w:pPr>
+        <w:rPr>
+          <w:sz w:val="24"/>
+          <w:szCs w:val="24"/>
+        </w:rPr>
+      </w:pPr>
+      <w:r>
+        <w:rPr>
+          <w:sz w:val="24"/>
+          <w:szCs w:val="24"/>
+        </w:rPr>
+        <w:t>&lt;*TODO Insert screenshot here&gt;</w:t>
+      </w:r>
+    </w:p>
+    <w:p>
+      <w:pPr>
         <w:rPr>
           <w:b/>
           <w:bCs/>
         </w:rPr>
-        <w:t>c</w:t>
-      </w:r>
-      <w:r>
+      </w:pPr>
+    </w:p>
+    <w:p>
+      <w:pPr>
+        <w:pStyle w:val="Heading2"/>
+      </w:pPr>
+      <w:bookmarkStart w:id="8" w:name="_Toc54114817"/>
+      <w:r>
+        <w:rPr>
+          <w:sz w:val="28"/>
+          <w:szCs w:val="28"/>
+        </w:rPr>
+        <w:t xml:space="preserve">Requirement: </w:t>
+      </w:r>
+      <w:r>
+        <w:rPr>
+          <w:sz w:val="28"/>
+          <w:szCs w:val="28"/>
+        </w:rPr>
+        <w:t>Lighting</w:t>
+      </w:r>
+      <w:bookmarkEnd w:id="8"/>
+    </w:p>
+    <w:p>
+      <w:pPr>
         <w:rPr>
           <w:b/>
           <w:bCs/>
         </w:rPr>
-        <w:t>ollision</w:t>
-      </w:r>
+      </w:pPr>
       <w:r>
         <w:rPr>
           <w:b/>
           <w:bCs/>
         </w:rPr>
-        <w:t>, a</w:t>
-      </w:r>
+        <w:t>“Fully implemented lighting that includes at least a sky dome, a directional light, and a number of other lights (</w:t>
+      </w:r>
+      <w:proofErr w:type="spellStart"/>
+      <w:proofErr w:type="gramStart"/>
       <w:r>
         <w:rPr>
           <w:b/>
           <w:bCs/>
         </w:rPr>
-        <w:t>t least 5 animations (e.g. idle, walk, run, jump, death)</w:t>
-      </w:r>
+        <w:t>a</w:t>
+      </w:r>
+      <w:proofErr w:type="spellEnd"/>
+      <w:proofErr w:type="gramEnd"/>
       <w:r>
         <w:rPr>
           <w:b/>
           <w:bCs/>
         </w:rPr>
-        <w:t>,</w:t>
-      </w:r>
+        <w:t xml:space="preserve"> exception could be an internal – underground world, where the sky dome – directional requirements are dropped). The lights should have </w:t>
+      </w:r>
+      <w:proofErr w:type="gramStart"/>
       <w:r>
         <w:rPr>
           <w:b/>
           <w:bCs/>
         </w:rPr>
-        <w:t xml:space="preserve"> </w:t>
-      </w:r>
+        <w:t>some kind of functionality</w:t>
+      </w:r>
+      <w:proofErr w:type="gramEnd"/>
       <w:r>
         <w:rPr>
           <w:b/>
           <w:bCs/>
         </w:rPr>
-        <w:t>a</w:t>
-      </w:r>
-      <w:r>
+        <w:t xml:space="preserve"> implemented with Blueprints.”</w:t>
+      </w:r>
+    </w:p>
+    <w:p>
+      <w:pPr>
+        <w:rPr>
+          <w:sz w:val="24"/>
+          <w:szCs w:val="24"/>
+        </w:rPr>
+      </w:pPr>
+      <w:r>
+        <w:rPr>
+          <w:sz w:val="24"/>
+          <w:szCs w:val="24"/>
+        </w:rPr>
+        <w:t>&lt;*TODO Insert screenshot here&gt;</w:t>
+      </w:r>
+    </w:p>
+    <w:p>
+      <w:pPr>
         <w:rPr>
           <w:b/>
           <w:bCs/>
         </w:rPr>
-        <w:t>pply transitions to animations</w:t>
-      </w:r>
-      <w:r>
+      </w:pPr>
+    </w:p>
+    <w:p>
+      <w:pPr>
+        <w:pStyle w:val="Heading2"/>
+      </w:pPr>
+      <w:bookmarkStart w:id="9" w:name="_Toc54114818"/>
+      <w:r>
+        <w:rPr>
+          <w:sz w:val="28"/>
+          <w:szCs w:val="28"/>
+        </w:rPr>
+        <w:t xml:space="preserve">Requirement: </w:t>
+      </w:r>
+      <w:r>
+        <w:rPr>
+          <w:sz w:val="28"/>
+          <w:szCs w:val="28"/>
+        </w:rPr>
+        <w:t>UI</w:t>
+      </w:r>
+      <w:bookmarkEnd w:id="9"/>
+    </w:p>
+    <w:p>
+      <w:pPr>
         <w:rPr>
           <w:b/>
           <w:bCs/>
         </w:rPr>
-        <w:t>,</w:t>
-      </w:r>
+      </w:pPr>
       <w:r>
         <w:rPr>
           <w:b/>
           <w:bCs/>
         </w:rPr>
-        <w:t xml:space="preserve"> </w:t>
-      </w:r>
+        <w:t xml:space="preserve">“A well-designed User Interface that displays information about the level and the character (e.g. level name, number of lives </w:t>
+      </w:r>
+      <w:proofErr w:type="spellStart"/>
       <w:r>
         <w:rPr>
           <w:b/>
           <w:bCs/>
         </w:rPr>
-        <w:t>a</w:t>
-      </w:r>
+        <w:t>etc</w:t>
+      </w:r>
+      <w:proofErr w:type="spellEnd"/>
       <w:r>
         <w:rPr>
           <w:b/>
           <w:bCs/>
         </w:rPr>
-        <w:t xml:space="preserve"> score system based on the character (e.g. number of pickups count)</w:t>
-      </w:r>
-      <w:r>
+        <w:t>).”</w:t>
+      </w:r>
+    </w:p>
+    <w:p>
+      <w:pPr>
+        <w:rPr>
+          <w:sz w:val="24"/>
+          <w:szCs w:val="24"/>
+        </w:rPr>
+      </w:pPr>
+      <w:r>
+        <w:rPr>
+          <w:sz w:val="24"/>
+          <w:szCs w:val="24"/>
+        </w:rPr>
+        <w:t>&lt;*TODO Insert screenshot here&gt;</w:t>
+      </w:r>
+    </w:p>
+    <w:p/>
+    <w:p>
+      <w:pPr>
+        <w:pStyle w:val="Heading2"/>
+      </w:pPr>
+      <w:bookmarkStart w:id="10" w:name="_Toc54114819"/>
+      <w:r>
+        <w:rPr>
+          <w:sz w:val="28"/>
+          <w:szCs w:val="28"/>
+        </w:rPr>
+        <w:lastRenderedPageBreak/>
+        <w:t xml:space="preserve">Requirement: </w:t>
+      </w:r>
+      <w:r>
+        <w:rPr>
+          <w:sz w:val="28"/>
+          <w:szCs w:val="28"/>
+        </w:rPr>
+        <w:t>Terrain and Level Design</w:t>
+      </w:r>
+      <w:bookmarkEnd w:id="10"/>
+    </w:p>
+    <w:p>
+      <w:pPr>
         <w:rPr>
           <w:b/>
           <w:bCs/>
         </w:rPr>
-        <w:t>, a</w:t>
-      </w:r>
+      </w:pPr>
       <w:r>
         <w:rPr>
           <w:b/>
           <w:bCs/>
         </w:rPr>
-        <w:t xml:space="preserve"> life system (e.g. count remaining lives).”</w:t>
-      </w:r>
-    </w:p>
-    <w:p>
-      <w:pPr>
-        <w:rPr>
-          <w:sz w:val="24"/>
-          <w:szCs w:val="24"/>
-        </w:rPr>
-      </w:pPr>
-      <w:r>
-        <w:rPr>
-          <w:sz w:val="24"/>
-          <w:szCs w:val="24"/>
-        </w:rPr>
-        <w:t>&lt;*TODO Insert screenshot here&gt;</w:t>
-      </w:r>
-    </w:p>
-    <w:p>
-      <w:pPr>
-        <w:rPr>
-          <w:b/>
-          <w:bCs/>
-        </w:rPr>
-      </w:pPr>
-    </w:p>
-    <w:p>
-      <w:pPr>
-        <w:pStyle w:val="Heading2"/>
-      </w:pPr>
-      <w:bookmarkStart w:id="8" w:name="_Toc54114817"/>
-      <w:r>
-        <w:rPr>
-          <w:sz w:val="28"/>
-          <w:szCs w:val="28"/>
-        </w:rPr>
-        <w:t xml:space="preserve">Requirement: </w:t>
-      </w:r>
-      <w:r>
-        <w:rPr>
-          <w:sz w:val="28"/>
-          <w:szCs w:val="28"/>
-        </w:rPr>
-        <w:t>Lighting</w:t>
-      </w:r>
-      <w:bookmarkEnd w:id="8"/>
-    </w:p>
-    <w:p>
-      <w:pPr>
-        <w:rPr>
-          <w:b/>
-          <w:bCs/>
-        </w:rPr>
-      </w:pPr>
-      <w:r>
-        <w:rPr>
-          <w:b/>
-          <w:bCs/>
-        </w:rPr>
-        <w:t>“Fully implemented lighting that includes at least a sky dome, a directional light, and a number of other lights (</w:t>
-      </w:r>
-      <w:proofErr w:type="spellStart"/>
-      <w:proofErr w:type="gramStart"/>
-      <w:r>
-        <w:rPr>
-          <w:b/>
-          <w:bCs/>
-        </w:rPr>
-        <w:t>a</w:t>
-      </w:r>
-      <w:proofErr w:type="spellEnd"/>
-      <w:proofErr w:type="gramEnd"/>
-      <w:r>
-        <w:rPr>
-          <w:b/>
-          <w:bCs/>
-        </w:rPr>
-        <w:t xml:space="preserve"> exception could be an internal – underground world, where the sky dome – directional requirements are dropped). The lights should have </w:t>
-      </w:r>
-      <w:proofErr w:type="gramStart"/>
-      <w:r>
-        <w:rPr>
-          <w:b/>
-          <w:bCs/>
-        </w:rPr>
-        <w:t>some kind of functionality</w:t>
-      </w:r>
-      <w:proofErr w:type="gramEnd"/>
-      <w:r>
-        <w:rPr>
-          <w:b/>
-          <w:bCs/>
-        </w:rPr>
-        <w:t xml:space="preserve"> implemented with Blueprints.”</w:t>
-      </w:r>
-    </w:p>
-    <w:p>
-      <w:pPr>
-        <w:rPr>
-          <w:sz w:val="24"/>
-          <w:szCs w:val="24"/>
-        </w:rPr>
-      </w:pPr>
-      <w:r>
-        <w:rPr>
-          <w:sz w:val="24"/>
-          <w:szCs w:val="24"/>
-        </w:rPr>
-        <w:t>&lt;*TODO Insert screenshot here&gt;</w:t>
-      </w:r>
-    </w:p>
-    <w:p>
-      <w:pPr>
-        <w:rPr>
-          <w:b/>
-          <w:bCs/>
-        </w:rPr>
-      </w:pPr>
-    </w:p>
-    <w:p>
-      <w:pPr>
-        <w:pStyle w:val="Heading2"/>
-      </w:pPr>
-      <w:bookmarkStart w:id="9" w:name="_Toc54114818"/>
-      <w:r>
-        <w:rPr>
-          <w:sz w:val="28"/>
-          <w:szCs w:val="28"/>
-        </w:rPr>
-        <w:t xml:space="preserve">Requirement: </w:t>
-      </w:r>
-      <w:r>
-        <w:rPr>
-          <w:sz w:val="28"/>
-          <w:szCs w:val="28"/>
-        </w:rPr>
-        <w:t>UI</w:t>
-      </w:r>
-      <w:bookmarkEnd w:id="9"/>
-    </w:p>
-    <w:p>
-      <w:pPr>
-        <w:rPr>
-          <w:b/>
-          <w:bCs/>
-        </w:rPr>
-      </w:pPr>
-      <w:r>
-        <w:rPr>
-          <w:b/>
-          <w:bCs/>
-        </w:rPr>
-        <w:t>“</w:t>
-      </w:r>
-      <w:r>
-        <w:rPr>
-          <w:b/>
-          <w:bCs/>
-        </w:rPr>
-        <w:t xml:space="preserve">A well-designed User Interface that displays information about the level and the character (e.g. level name, number of lives </w:t>
-      </w:r>
-      <w:proofErr w:type="spellStart"/>
-      <w:r>
-        <w:rPr>
-          <w:b/>
-          <w:bCs/>
-        </w:rPr>
-        <w:t>etc</w:t>
-      </w:r>
-      <w:proofErr w:type="spellEnd"/>
-      <w:r>
-        <w:rPr>
-          <w:b/>
-          <w:bCs/>
-        </w:rPr>
-        <w:t>).</w:t>
-      </w:r>
-      <w:r>
-        <w:rPr>
-          <w:b/>
-          <w:bCs/>
-        </w:rPr>
-        <w:t>”</w:t>
-      </w:r>
-    </w:p>
-    <w:p>
-      <w:pPr>
-        <w:rPr>
-          <w:sz w:val="24"/>
-          <w:szCs w:val="24"/>
-        </w:rPr>
-      </w:pPr>
-      <w:r>
-        <w:rPr>
-          <w:sz w:val="24"/>
-          <w:szCs w:val="24"/>
-        </w:rPr>
-        <w:t>&lt;*TODO Insert screenshot here&gt;</w:t>
-      </w:r>
-    </w:p>
-    <w:p/>
-    <w:p>
-      <w:pPr>
-        <w:pStyle w:val="Heading2"/>
-      </w:pPr>
-      <w:bookmarkStart w:id="10" w:name="_Toc54114819"/>
-      <w:r>
-        <w:rPr>
-          <w:sz w:val="28"/>
-          <w:szCs w:val="28"/>
-        </w:rPr>
-        <w:lastRenderedPageBreak/>
-        <w:t xml:space="preserve">Requirement: </w:t>
-      </w:r>
-      <w:r>
-        <w:rPr>
-          <w:sz w:val="28"/>
-          <w:szCs w:val="28"/>
-        </w:rPr>
-        <w:t>Terrain and Level Design</w:t>
-      </w:r>
-      <w:bookmarkEnd w:id="10"/>
-    </w:p>
-    <w:p>
-      <w:pPr>
-        <w:rPr>
-          <w:b/>
-          <w:bCs/>
-        </w:rPr>
-      </w:pPr>
-      <w:r>
-        <w:rPr>
-          <w:b/>
-          <w:bCs/>
-        </w:rPr>
-        <w:t>“</w:t>
-      </w:r>
-      <w:r>
-        <w:rPr>
-          <w:b/>
-          <w:bCs/>
-        </w:rPr>
-        <w:t>Every level should include a terrain, with some kind of vegetation or multiple objects that create the impression of a real world, that can host a game level.</w:t>
-      </w:r>
-      <w:r>
-        <w:rPr>
-          <w:b/>
-          <w:bCs/>
-        </w:rPr>
-        <w:t>”</w:t>
+        <w:t>“Every level should include a terrain, with some kind of vegetation or multiple objects that create the impression of a real world, that can host a game level.”</w:t>
       </w:r>
     </w:p>
     <w:p>
@@ -2441,8 +2285,6 @@
           <w:szCs w:val="24"/>
         </w:rPr>
       </w:pPr>
-      <w:bookmarkStart w:id="11" w:name="_GoBack"/>
-      <w:bookmarkEnd w:id="11"/>
     </w:p>
     <w:sectPr>
       <w:headerReference w:type="default" r:id="rId9"/>
@@ -2458,7 +2300,7 @@
 </file>
 
 <file path=word/endnotes.xml><?xml version="1.0" encoding="utf-8"?>
-<w:endnotes xmlns:wpc="http://schemas.microsoft.com/office/word/2010/wordprocessingCanvas" xmlns:cx="http://schemas.microsoft.com/office/drawing/2014/chartex" xmlns:cx1="http://schemas.microsoft.com/office/drawing/2015/9/8/chartex" xmlns:cx2="http://schemas.microsoft.com/office/drawing/2015/10/21/chartex" xmlns:cx3="http://schemas.microsoft.com/office/drawing/2016/5/9/chartex" xmlns:cx4="http://schemas.microsoft.com/office/drawing/2016/5/10/chartex" xmlns:cx5="http://schemas.microsoft.com/office/drawing/2016/5/11/chartex" xmlns:cx6="http://schemas.microsoft.com/office/drawing/2016/5/12/chartex" xmlns:cx7="http://schemas.microsoft.com/office/drawing/2016/5/13/chartex" xmlns:cx8="http://schemas.microsoft.com/office/drawing/2016/5/14/chartex" xmlns:mc="http://schemas.openxmlformats.org/markup-compatibility/2006" xmlns:aink="http://schemas.microsoft.com/office/drawing/2016/ink" xmlns:am3d="http://schemas.microsoft.com/office/drawing/2017/model3d" xmlns:o="urn:schemas-microsoft-com:office:office" xmlns:r="http://schemas.openxmlformats.org/officeDocument/2006/relationships" xmlns:m="http://schemas.openxmlformats.org/officeDocument/2006/math" xmlns:v="urn:schemas-microsoft-com:vml" xmlns:wp14="http://schemas.microsoft.com/office/word/2010/wordprocessingDrawing" xmlns:wp="http://schemas.openxmlformats.org/drawingml/2006/wordprocessingDrawing" xmlns:w10="urn:schemas-microsoft-com:office:word" xmlns:w="http://schemas.openxmlformats.org/wordprocessingml/2006/main" xmlns:w14="http://schemas.microsoft.com/office/word/2010/wordml" xmlns:w15="http://schemas.microsoft.com/office/word/2012/wordml" xmlns:w16cid="http://schemas.microsoft.com/office/word/2016/wordml/cid" xmlns:w16se="http://schemas.microsoft.com/office/word/2015/wordml/symex" xmlns:wpg="http://schemas.microsoft.com/office/word/2010/wordprocessingGroup" xmlns:wpi="http://schemas.microsoft.com/office/word/2010/wordprocessingInk" xmlns:wne="http://schemas.microsoft.com/office/word/2006/wordml" xmlns:wps="http://schemas.microsoft.com/office/word/2010/wordprocessingShape" mc:Ignorable="w14 w15 w16se w16cid wp14">
+<w:endnotes xmlns:wpc="http://schemas.microsoft.com/office/word/2010/wordprocessingCanvas" xmlns:cx="http://schemas.microsoft.com/office/drawing/2014/chartex" xmlns:cx1="http://schemas.microsoft.com/office/drawing/2015/9/8/chartex" xmlns:cx2="http://schemas.microsoft.com/office/drawing/2015/10/21/chartex" xmlns:cx3="http://schemas.microsoft.com/office/drawing/2016/5/9/chartex" xmlns:cx4="http://schemas.microsoft.com/office/drawing/2016/5/10/chartex" xmlns:cx5="http://schemas.microsoft.com/office/drawing/2016/5/11/chartex" xmlns:cx6="http://schemas.microsoft.com/office/drawing/2016/5/12/chartex" xmlns:cx7="http://schemas.microsoft.com/office/drawing/2016/5/13/chartex" xmlns:cx8="http://schemas.microsoft.com/office/drawing/2016/5/14/chartex" xmlns:mc="http://schemas.openxmlformats.org/markup-compatibility/2006" xmlns:aink="http://schemas.microsoft.com/office/drawing/2016/ink" xmlns:am3d="http://schemas.microsoft.com/office/drawing/2017/model3d" xmlns:o="urn:schemas-microsoft-com:office:office" xmlns:r="http://schemas.openxmlformats.org/officeDocument/2006/relationships" xmlns:m="http://schemas.openxmlformats.org/officeDocument/2006/math" xmlns:v="urn:schemas-microsoft-com:vml" xmlns:wp14="http://schemas.microsoft.com/office/word/2010/wordprocessingDrawing" xmlns:wp="http://schemas.openxmlformats.org/drawingml/2006/wordprocessingDrawing" xmlns:w10="urn:schemas-microsoft-com:office:word" xmlns:w="http://schemas.openxmlformats.org/wordprocessingml/2006/main" xmlns:w14="http://schemas.microsoft.com/office/word/2010/wordml" xmlns:w15="http://schemas.microsoft.com/office/word/2012/wordml" xmlns:w16cex="http://schemas.microsoft.com/office/word/2018/wordml/cex" xmlns:w16cid="http://schemas.microsoft.com/office/word/2016/wordml/cid" xmlns:w16="http://schemas.microsoft.com/office/word/2018/wordml" xmlns:w16se="http://schemas.microsoft.com/office/word/2015/wordml/symex" xmlns:wpg="http://schemas.microsoft.com/office/word/2010/wordprocessingGroup" xmlns:wpi="http://schemas.microsoft.com/office/word/2010/wordprocessingInk" xmlns:wne="http://schemas.microsoft.com/office/word/2006/wordml" xmlns:wps="http://schemas.microsoft.com/office/word/2010/wordprocessingShape" mc:Ignorable="w14 w15 w16se w16cid w16 w16cex wp14">
   <w:endnote w:type="separator" w:id="-1">
     <w:p>
       <w:pPr>
@@ -2483,7 +2325,7 @@
 </file>
 
 <file path=word/footnotes.xml><?xml version="1.0" encoding="utf-8"?>
-<w:footnotes xmlns:wpc="http://schemas.microsoft.com/office/word/2010/wordprocessingCanvas" xmlns:cx="http://schemas.microsoft.com/office/drawing/2014/chartex" xmlns:cx1="http://schemas.microsoft.com/office/drawing/2015/9/8/chartex" xmlns:cx2="http://schemas.microsoft.com/office/drawing/2015/10/21/chartex" xmlns:cx3="http://schemas.microsoft.com/office/drawing/2016/5/9/chartex" xmlns:cx4="http://schemas.microsoft.com/office/drawing/2016/5/10/chartex" xmlns:cx5="http://schemas.microsoft.com/office/drawing/2016/5/11/chartex" xmlns:cx6="http://schemas.microsoft.com/office/drawing/2016/5/12/chartex" xmlns:cx7="http://schemas.microsoft.com/office/drawing/2016/5/13/chartex" xmlns:cx8="http://schemas.microsoft.com/office/drawing/2016/5/14/chartex" xmlns:mc="http://schemas.openxmlformats.org/markup-compatibility/2006" xmlns:aink="http://schemas.microsoft.com/office/drawing/2016/ink" xmlns:am3d="http://schemas.microsoft.com/office/drawing/2017/model3d" xmlns:o="urn:schemas-microsoft-com:office:office" xmlns:r="http://schemas.openxmlformats.org/officeDocument/2006/relationships" xmlns:m="http://schemas.openxmlformats.org/officeDocument/2006/math" xmlns:v="urn:schemas-microsoft-com:vml" xmlns:wp14="http://schemas.microsoft.com/office/word/2010/wordprocessingDrawing" xmlns:wp="http://schemas.openxmlformats.org/drawingml/2006/wordprocessingDrawing" xmlns:w10="urn:schemas-microsoft-com:office:word" xmlns:w="http://schemas.openxmlformats.org/wordprocessingml/2006/main" xmlns:w14="http://schemas.microsoft.com/office/word/2010/wordml" xmlns:w15="http://schemas.microsoft.com/office/word/2012/wordml" xmlns:w16cid="http://schemas.microsoft.com/office/word/2016/wordml/cid" xmlns:w16se="http://schemas.microsoft.com/office/word/2015/wordml/symex" xmlns:wpg="http://schemas.microsoft.com/office/word/2010/wordprocessingGroup" xmlns:wpi="http://schemas.microsoft.com/office/word/2010/wordprocessingInk" xmlns:wne="http://schemas.microsoft.com/office/word/2006/wordml" xmlns:wps="http://schemas.microsoft.com/office/word/2010/wordprocessingShape" mc:Ignorable="w14 w15 w16se w16cid wp14">
+<w:footnotes xmlns:wpc="http://schemas.microsoft.com/office/word/2010/wordprocessingCanvas" xmlns:cx="http://schemas.microsoft.com/office/drawing/2014/chartex" xmlns:cx1="http://schemas.microsoft.com/office/drawing/2015/9/8/chartex" xmlns:cx2="http://schemas.microsoft.com/office/drawing/2015/10/21/chartex" xmlns:cx3="http://schemas.microsoft.com/office/drawing/2016/5/9/chartex" xmlns:cx4="http://schemas.microsoft.com/office/drawing/2016/5/10/chartex" xmlns:cx5="http://schemas.microsoft.com/office/drawing/2016/5/11/chartex" xmlns:cx6="http://schemas.microsoft.com/office/drawing/2016/5/12/chartex" xmlns:cx7="http://schemas.microsoft.com/office/drawing/2016/5/13/chartex" xmlns:cx8="http://schemas.microsoft.com/office/drawing/2016/5/14/chartex" xmlns:mc="http://schemas.openxmlformats.org/markup-compatibility/2006" xmlns:aink="http://schemas.microsoft.com/office/drawing/2016/ink" xmlns:am3d="http://schemas.microsoft.com/office/drawing/2017/model3d" xmlns:o="urn:schemas-microsoft-com:office:office" xmlns:r="http://schemas.openxmlformats.org/officeDocument/2006/relationships" xmlns:m="http://schemas.openxmlformats.org/officeDocument/2006/math" xmlns:v="urn:schemas-microsoft-com:vml" xmlns:wp14="http://schemas.microsoft.com/office/word/2010/wordprocessingDrawing" xmlns:wp="http://schemas.openxmlformats.org/drawingml/2006/wordprocessingDrawing" xmlns:w10="urn:schemas-microsoft-com:office:word" xmlns:w="http://schemas.openxmlformats.org/wordprocessingml/2006/main" xmlns:w14="http://schemas.microsoft.com/office/word/2010/wordml" xmlns:w15="http://schemas.microsoft.com/office/word/2012/wordml" xmlns:w16cex="http://schemas.microsoft.com/office/word/2018/wordml/cex" xmlns:w16cid="http://schemas.microsoft.com/office/word/2016/wordml/cid" xmlns:w16="http://schemas.microsoft.com/office/word/2018/wordml" xmlns:w16se="http://schemas.microsoft.com/office/word/2015/wordml/symex" xmlns:wpg="http://schemas.microsoft.com/office/word/2010/wordprocessingGroup" xmlns:wpi="http://schemas.microsoft.com/office/word/2010/wordprocessingInk" xmlns:wne="http://schemas.microsoft.com/office/word/2006/wordml" xmlns:wps="http://schemas.microsoft.com/office/word/2010/wordprocessingShape" mc:Ignorable="w14 w15 w16se w16cid w16 w16cex wp14">
   <w:footnote w:type="separator" w:id="-1">
     <w:p>
       <w:pPr>
@@ -2508,7 +2350,7 @@
 </file>
 
 <file path=word/header1.xml><?xml version="1.0" encoding="utf-8"?>
-<w:hdr xmlns:wpc="http://schemas.microsoft.com/office/word/2010/wordprocessingCanvas" xmlns:cx="http://schemas.microsoft.com/office/drawing/2014/chartex" xmlns:cx1="http://schemas.microsoft.com/office/drawing/2015/9/8/chartex" xmlns:cx2="http://schemas.microsoft.com/office/drawing/2015/10/21/chartex" xmlns:cx3="http://schemas.microsoft.com/office/drawing/2016/5/9/chartex" xmlns:cx4="http://schemas.microsoft.com/office/drawing/2016/5/10/chartex" xmlns:cx5="http://schemas.microsoft.com/office/drawing/2016/5/11/chartex" xmlns:cx6="http://schemas.microsoft.com/office/drawing/2016/5/12/chartex" xmlns:cx7="http://schemas.microsoft.com/office/drawing/2016/5/13/chartex" xmlns:cx8="http://schemas.microsoft.com/office/drawing/2016/5/14/chartex" xmlns:mc="http://schemas.openxmlformats.org/markup-compatibility/2006" xmlns:aink="http://schemas.microsoft.com/office/drawing/2016/ink" xmlns:am3d="http://schemas.microsoft.com/office/drawing/2017/model3d" xmlns:o="urn:schemas-microsoft-com:office:office" xmlns:r="http://schemas.openxmlformats.org/officeDocument/2006/relationships" xmlns:m="http://schemas.openxmlformats.org/officeDocument/2006/math" xmlns:v="urn:schemas-microsoft-com:vml" xmlns:wp14="http://schemas.microsoft.com/office/word/2010/wordprocessingDrawing" xmlns:wp="http://schemas.openxmlformats.org/drawingml/2006/wordprocessingDrawing" xmlns:w10="urn:schemas-microsoft-com:office:word" xmlns:w="http://schemas.openxmlformats.org/wordprocessingml/2006/main" xmlns:w14="http://schemas.microsoft.com/office/word/2010/wordml" xmlns:w15="http://schemas.microsoft.com/office/word/2012/wordml" xmlns:w16cid="http://schemas.microsoft.com/office/word/2016/wordml/cid" xmlns:w16se="http://schemas.microsoft.com/office/word/2015/wordml/symex" xmlns:wpg="http://schemas.microsoft.com/office/word/2010/wordprocessingGroup" xmlns:wpi="http://schemas.microsoft.com/office/word/2010/wordprocessingInk" xmlns:wne="http://schemas.microsoft.com/office/word/2006/wordml" xmlns:wps="http://schemas.microsoft.com/office/word/2010/wordprocessingShape" mc:Ignorable="w14 w15 w16se w16cid wp14">
+<w:hdr xmlns:wpc="http://schemas.microsoft.com/office/word/2010/wordprocessingCanvas" xmlns:cx="http://schemas.microsoft.com/office/drawing/2014/chartex" xmlns:cx1="http://schemas.microsoft.com/office/drawing/2015/9/8/chartex" xmlns:cx2="http://schemas.microsoft.com/office/drawing/2015/10/21/chartex" xmlns:cx3="http://schemas.microsoft.com/office/drawing/2016/5/9/chartex" xmlns:cx4="http://schemas.microsoft.com/office/drawing/2016/5/10/chartex" xmlns:cx5="http://schemas.microsoft.com/office/drawing/2016/5/11/chartex" xmlns:cx6="http://schemas.microsoft.com/office/drawing/2016/5/12/chartex" xmlns:cx7="http://schemas.microsoft.com/office/drawing/2016/5/13/chartex" xmlns:cx8="http://schemas.microsoft.com/office/drawing/2016/5/14/chartex" xmlns:mc="http://schemas.openxmlformats.org/markup-compatibility/2006" xmlns:aink="http://schemas.microsoft.com/office/drawing/2016/ink" xmlns:am3d="http://schemas.microsoft.com/office/drawing/2017/model3d" xmlns:o="urn:schemas-microsoft-com:office:office" xmlns:r="http://schemas.openxmlformats.org/officeDocument/2006/relationships" xmlns:m="http://schemas.openxmlformats.org/officeDocument/2006/math" xmlns:v="urn:schemas-microsoft-com:vml" xmlns:wp14="http://schemas.microsoft.com/office/word/2010/wordprocessingDrawing" xmlns:wp="http://schemas.openxmlformats.org/drawingml/2006/wordprocessingDrawing" xmlns:w10="urn:schemas-microsoft-com:office:word" xmlns:w="http://schemas.openxmlformats.org/wordprocessingml/2006/main" xmlns:w14="http://schemas.microsoft.com/office/word/2010/wordml" xmlns:w15="http://schemas.microsoft.com/office/word/2012/wordml" xmlns:w16cex="http://schemas.microsoft.com/office/word/2018/wordml/cex" xmlns:w16cid="http://schemas.microsoft.com/office/word/2016/wordml/cid" xmlns:w16="http://schemas.microsoft.com/office/word/2018/wordml" xmlns:w16se="http://schemas.microsoft.com/office/word/2015/wordml/symex" xmlns:wpg="http://schemas.microsoft.com/office/word/2010/wordprocessingGroup" xmlns:wpi="http://schemas.microsoft.com/office/word/2010/wordprocessingInk" xmlns:wne="http://schemas.microsoft.com/office/word/2006/wordml" xmlns:wps="http://schemas.microsoft.com/office/word/2010/wordprocessingShape" mc:Ignorable="w14 w15 w16se w16cid w16 w16cex wp14">
   <w:sdt>
     <w:sdtPr>
       <w:id w:val="-1411853991"/>
@@ -2561,7 +2403,7 @@
 </file>
 
 <file path=word/numbering.xml><?xml version="1.0" encoding="utf-8"?>
-<w:numbering xmlns:wpc="http://schemas.microsoft.com/office/word/2010/wordprocessingCanvas" xmlns:cx="http://schemas.microsoft.com/office/drawing/2014/chartex" xmlns:cx1="http://schemas.microsoft.com/office/drawing/2015/9/8/chartex" xmlns:cx2="http://schemas.microsoft.com/office/drawing/2015/10/21/chartex" xmlns:cx3="http://schemas.microsoft.com/office/drawing/2016/5/9/chartex" xmlns:cx4="http://schemas.microsoft.com/office/drawing/2016/5/10/chartex" xmlns:cx5="http://schemas.microsoft.com/office/drawing/2016/5/11/chartex" xmlns:cx6="http://schemas.microsoft.com/office/drawing/2016/5/12/chartex" xmlns:cx7="http://schemas.microsoft.com/office/drawing/2016/5/13/chartex" xmlns:cx8="http://schemas.microsoft.com/office/drawing/2016/5/14/chartex" xmlns:mc="http://schemas.openxmlformats.org/markup-compatibility/2006" xmlns:aink="http://schemas.microsoft.com/office/drawing/2016/ink" xmlns:am3d="http://schemas.microsoft.com/office/drawing/2017/model3d" xmlns:o="urn:schemas-microsoft-com:office:office" xmlns:r="http://schemas.openxmlformats.org/officeDocument/2006/relationships" xmlns:m="http://schemas.openxmlformats.org/officeDocument/2006/math" xmlns:v="urn:schemas-microsoft-com:vml" xmlns:wp14="http://schemas.microsoft.com/office/word/2010/wordprocessingDrawing" xmlns:wp="http://schemas.openxmlformats.org/drawingml/2006/wordprocessingDrawing" xmlns:w10="urn:schemas-microsoft-com:office:word" xmlns:w="http://schemas.openxmlformats.org/wordprocessingml/2006/main" xmlns:w14="http://schemas.microsoft.com/office/word/2010/wordml" xmlns:w15="http://schemas.microsoft.com/office/word/2012/wordml" xmlns:w16cid="http://schemas.microsoft.com/office/word/2016/wordml/cid" xmlns:w16se="http://schemas.microsoft.com/office/word/2015/wordml/symex" xmlns:wpg="http://schemas.microsoft.com/office/word/2010/wordprocessingGroup" xmlns:wpi="http://schemas.microsoft.com/office/word/2010/wordprocessingInk" xmlns:wne="http://schemas.microsoft.com/office/word/2006/wordml" xmlns:wps="http://schemas.microsoft.com/office/word/2010/wordprocessingShape" mc:Ignorable="w14 w15 w16se w16cid wp14">
+<w:numbering xmlns:wpc="http://schemas.microsoft.com/office/word/2010/wordprocessingCanvas" xmlns:cx="http://schemas.microsoft.com/office/drawing/2014/chartex" xmlns:cx1="http://schemas.microsoft.com/office/drawing/2015/9/8/chartex" xmlns:cx2="http://schemas.microsoft.com/office/drawing/2015/10/21/chartex" xmlns:cx3="http://schemas.microsoft.com/office/drawing/2016/5/9/chartex" xmlns:cx4="http://schemas.microsoft.com/office/drawing/2016/5/10/chartex" xmlns:cx5="http://schemas.microsoft.com/office/drawing/2016/5/11/chartex" xmlns:cx6="http://schemas.microsoft.com/office/drawing/2016/5/12/chartex" xmlns:cx7="http://schemas.microsoft.com/office/drawing/2016/5/13/chartex" xmlns:cx8="http://schemas.microsoft.com/office/drawing/2016/5/14/chartex" xmlns:mc="http://schemas.openxmlformats.org/markup-compatibility/2006" xmlns:aink="http://schemas.microsoft.com/office/drawing/2016/ink" xmlns:am3d="http://schemas.microsoft.com/office/drawing/2017/model3d" xmlns:o="urn:schemas-microsoft-com:office:office" xmlns:r="http://schemas.openxmlformats.org/officeDocument/2006/relationships" xmlns:m="http://schemas.openxmlformats.org/officeDocument/2006/math" xmlns:v="urn:schemas-microsoft-com:vml" xmlns:wp14="http://schemas.microsoft.com/office/word/2010/wordprocessingDrawing" xmlns:wp="http://schemas.openxmlformats.org/drawingml/2006/wordprocessingDrawing" xmlns:w10="urn:schemas-microsoft-com:office:word" xmlns:w="http://schemas.openxmlformats.org/wordprocessingml/2006/main" xmlns:w14="http://schemas.microsoft.com/office/word/2010/wordml" xmlns:w15="http://schemas.microsoft.com/office/word/2012/wordml" xmlns:w16cex="http://schemas.microsoft.com/office/word/2018/wordml/cex" xmlns:w16cid="http://schemas.microsoft.com/office/word/2016/wordml/cid" xmlns:w16="http://schemas.microsoft.com/office/word/2018/wordml" xmlns:w16se="http://schemas.microsoft.com/office/word/2015/wordml/symex" xmlns:wpg="http://schemas.microsoft.com/office/word/2010/wordprocessingGroup" xmlns:wpi="http://schemas.microsoft.com/office/word/2010/wordprocessingInk" xmlns:wne="http://schemas.microsoft.com/office/word/2006/wordml" xmlns:wps="http://schemas.microsoft.com/office/word/2010/wordprocessingShape" mc:Ignorable="w14 w15 w16se w16cid w16 w16cex wp14">
   <w:abstractNum w:abstractNumId="0" w15:restartNumberingAfterBreak="0">
     <w:nsid w:val="0F1956CF"/>
     <w:multiLevelType w:val="hybridMultilevel"/>
@@ -2798,7 +2640,7 @@
 </file>
 
 <file path=word/styles.xml><?xml version="1.0" encoding="utf-8"?>
-<w:styles xmlns:mc="http://schemas.openxmlformats.org/markup-compatibility/2006" xmlns:r="http://schemas.openxmlformats.org/officeDocument/2006/relationships" xmlns:w="http://schemas.openxmlformats.org/wordprocessingml/2006/main" xmlns:w14="http://schemas.microsoft.com/office/word/2010/wordml" xmlns:w15="http://schemas.microsoft.com/office/word/2012/wordml" xmlns:w16cid="http://schemas.microsoft.com/office/word/2016/wordml/cid" xmlns:w16se="http://schemas.microsoft.com/office/word/2015/wordml/symex" mc:Ignorable="w14 w15 w16se w16cid">
+<w:styles xmlns:mc="http://schemas.openxmlformats.org/markup-compatibility/2006" xmlns:r="http://schemas.openxmlformats.org/officeDocument/2006/relationships" xmlns:w="http://schemas.openxmlformats.org/wordprocessingml/2006/main" xmlns:w14="http://schemas.microsoft.com/office/word/2010/wordml" xmlns:w15="http://schemas.microsoft.com/office/word/2012/wordml" xmlns:w16cex="http://schemas.microsoft.com/office/word/2018/wordml/cex" xmlns:w16cid="http://schemas.microsoft.com/office/word/2016/wordml/cid" xmlns:w16="http://schemas.microsoft.com/office/word/2018/wordml" xmlns:w16se="http://schemas.microsoft.com/office/word/2015/wordml/symex" mc:Ignorable="w14 w15 w16se w16cid w16 w16cex">
   <w:docDefaults>
     <w:rPrDefault>
       <w:rPr>
@@ -3264,6 +3106,7 @@
   <w:style w:type="character" w:default="1" w:styleId="DefaultParagraphFont">
     <w:name w:val="Default Paragraph Font"/>
     <w:uiPriority w:val="1"/>
+    <w:semiHidden/>
     <w:unhideWhenUsed/>
   </w:style>
   <w:style w:type="table" w:default="1" w:styleId="TableNormal">

</xml_diff>